<commit_message>
Update Modelo de Relatório Final _ProjetoSistemasInformação.docx
</commit_message>
<xml_diff>
--- a/Relatórios/Modelo de Relatório Final _ProjetoSistemasInformação.docx
+++ b/Relatórios/Modelo de Relatório Final _ProjetoSistemasInformação.docx
@@ -4337,7 +4337,25 @@
           <w:sz w:val="24"/>
           <w:lang w:val="pt-PT"/>
         </w:rPr>
-        <w:t>pois no mercado de aplicações não existe quase nenhuma sobre procura de bandas ou músicos então decidimos criar sobre esse tema. As funcionalidades são basicamente as referidas anteriormente, mas de uma forma mais interativa, com mais menus, algo mais simples e organizado pois o que um cliente quer numa aplicação é algo simples mas que esteja tudo muito organizado.</w:t>
+        <w:t xml:space="preserve">pois no mercado de aplicações não existe quase nenhuma sobre procura de bandas ou músicos então decidimos criar sobre esse tema. As funcionalidades são basicamente as referidas anteriormente, mas de uma forma mais interativa, com mais menus, algo mais simples e organizado pois o que um cliente quer numa aplicação é algo </w:t>
+      </w:r>
+      <w:proofErr w:type="gramStart"/>
+      <w:r>
+        <w:rPr>
+          <w:color w:val="000000"/>
+          <w:sz w:val="24"/>
+          <w:lang w:val="pt-PT"/>
+        </w:rPr>
+        <w:t>simples</w:t>
+      </w:r>
+      <w:proofErr w:type="gramEnd"/>
+      <w:r>
+        <w:rPr>
+          <w:color w:val="000000"/>
+          <w:sz w:val="24"/>
+          <w:lang w:val="pt-PT"/>
+        </w:rPr>
+        <w:t xml:space="preserve"> mas que esteja tudo muito organizado.</w:t>
       </w:r>
     </w:p>
     <w:p>
@@ -6658,15 +6676,33 @@
           <w:sz w:val="24"/>
           <w:lang w:val="pt-PT"/>
         </w:rPr>
-        <w:t>3) Insere os dados da banda</w:t>
-      </w:r>
-      <w:r>
-        <w:rPr>
-          <w:color w:val="000000"/>
-          <w:sz w:val="24"/>
-          <w:lang w:val="pt-PT"/>
-        </w:rPr>
-        <w:t>(estilo de música, descrição, dados pessoais, etc...)</w:t>
+        <w:t xml:space="preserve">3) Insere os dados da </w:t>
+      </w:r>
+      <w:proofErr w:type="gramStart"/>
+      <w:r>
+        <w:rPr>
+          <w:color w:val="000000"/>
+          <w:sz w:val="24"/>
+          <w:lang w:val="pt-PT"/>
+        </w:rPr>
+        <w:t>banda</w:t>
+      </w:r>
+      <w:r>
+        <w:rPr>
+          <w:color w:val="000000"/>
+          <w:sz w:val="24"/>
+          <w:lang w:val="pt-PT"/>
+        </w:rPr>
+        <w:t>(</w:t>
+      </w:r>
+      <w:proofErr w:type="gramEnd"/>
+      <w:r>
+        <w:rPr>
+          <w:color w:val="000000"/>
+          <w:sz w:val="24"/>
+          <w:lang w:val="pt-PT"/>
+        </w:rPr>
+        <w:t>estilo de música, descrição, dados pessoais, etc...)</w:t>
       </w:r>
       <w:r>
         <w:rPr>
@@ -6685,8 +6721,6 @@
         </w:rPr>
         <w:t>soundcloud</w:t>
       </w:r>
-      <w:bookmarkStart w:id="9" w:name="_GoBack"/>
-      <w:bookmarkEnd w:id="9"/>
       <w:proofErr w:type="spellEnd"/>
       <w:r>
         <w:rPr>
@@ -7164,7 +7198,7 @@
           <w:sz w:val="24"/>
           <w:lang w:val="pt-PT"/>
         </w:rPr>
-        <w:t>Gestão de Utilizadores</w:t>
+        <w:t>Procurar Bandas</w:t>
       </w:r>
       <w:r>
         <w:rPr>
@@ -7182,6 +7216,22 @@
           <w:sz w:val="24"/>
           <w:lang w:val="pt-PT"/>
         </w:rPr>
+        <w:t xml:space="preserve"> Função que permite o </w:t>
+      </w:r>
+      <w:r>
+        <w:rPr>
+          <w:color w:val="000000"/>
+          <w:sz w:val="24"/>
+          <w:lang w:val="pt-PT"/>
+        </w:rPr>
+        <w:t>utilizador</w:t>
+      </w:r>
+      <w:r>
+        <w:rPr>
+          <w:color w:val="000000"/>
+          <w:sz w:val="24"/>
+          <w:lang w:val="pt-PT"/>
+        </w:rPr>
         <w:t xml:space="preserve"> </w:t>
       </w:r>
       <w:r>
@@ -7190,7 +7240,7 @@
           <w:sz w:val="24"/>
           <w:lang w:val="pt-PT"/>
         </w:rPr>
-        <w:t>Administrador poderá criar, alterar e banir utilizadores.</w:t>
+        <w:t>procurar uma Banda ao seu gosto.</w:t>
       </w:r>
     </w:p>
     <w:p>
@@ -7232,7 +7282,7 @@
           <w:sz w:val="24"/>
           <w:lang w:val="pt-PT"/>
         </w:rPr>
-        <w:t>Administrador</w:t>
+        <w:t>Músico</w:t>
       </w:r>
     </w:p>
     <w:p>
@@ -7274,7 +7324,7 @@
           <w:sz w:val="24"/>
           <w:lang w:val="pt-PT"/>
         </w:rPr>
-        <w:t xml:space="preserve">Efetuar o login no </w:t>
+        <w:t xml:space="preserve">Ter uma conta feita e estar </w:t>
       </w:r>
       <w:proofErr w:type="spellStart"/>
       <w:r>
@@ -7283,15 +7333,7 @@
           <w:sz w:val="24"/>
           <w:lang w:val="pt-PT"/>
         </w:rPr>
-        <w:t>Ba</w:t>
-      </w:r>
-      <w:r>
-        <w:rPr>
-          <w:color w:val="000000"/>
-          <w:sz w:val="24"/>
-          <w:lang w:val="pt-PT"/>
-        </w:rPr>
-        <w:t>ckend</w:t>
+        <w:t>logado</w:t>
       </w:r>
       <w:proofErr w:type="spellEnd"/>
       <w:r>
@@ -7342,7 +7384,7 @@
           <w:sz w:val="24"/>
           <w:lang w:val="pt-PT"/>
         </w:rPr>
-        <w:t>Administrador escolhe os utilizadores que desejar e efetua as alterações necessárias. (CRUD)</w:t>
+        <w:t>Utilizador carrega no botão para a procura de bandas. 2) Insere os filtros que quer dependendo do seu gosto musical ou do tipo de banda que deseja entrar.</w:t>
       </w:r>
     </w:p>
     <w:p>
@@ -7436,19 +7478,8 @@
           <w:sz w:val="24"/>
           <w:lang w:val="pt-PT"/>
         </w:rPr>
-        <w:t>N/A</w:t>
-      </w:r>
-    </w:p>
-    <w:p>
-      <w:pPr>
-        <w:spacing w:before="120" w:after="120" w:line="360" w:lineRule="auto"/>
-        <w:jc w:val="both"/>
-        <w:rPr>
-          <w:color w:val="000000"/>
-          <w:sz w:val="24"/>
-          <w:lang w:val="pt-PT"/>
-        </w:rPr>
-      </w:pPr>
+        <w:t>Mostra página de bandas consoante a procura feita pelo músico.</w:t>
+      </w:r>
     </w:p>
     <w:p>
       <w:pPr>
@@ -7480,7 +7511,7 @@
           <w:lang w:val="pt-PT"/>
         </w:rPr>
         <w:lastRenderedPageBreak/>
-        <w:t xml:space="preserve">Gestão de </w:t>
+        <w:t>Candidatar-se para a Banda</w:t>
       </w:r>
       <w:r>
         <w:rPr>
@@ -7490,16 +7521,6 @@
           <w:sz w:val="24"/>
           <w:lang w:val="pt-PT"/>
         </w:rPr>
-        <w:t>Músicos</w:t>
-      </w:r>
-      <w:r>
-        <w:rPr>
-          <w:b/>
-          <w:bCs/>
-          <w:color w:val="000000"/>
-          <w:sz w:val="24"/>
-          <w:lang w:val="pt-PT"/>
-        </w:rPr>
         <w:t>:</w:t>
       </w:r>
       <w:r>
@@ -7508,15 +7529,15 @@
           <w:sz w:val="24"/>
           <w:lang w:val="pt-PT"/>
         </w:rPr>
-        <w:t xml:space="preserve"> </w:t>
-      </w:r>
-      <w:r>
-        <w:rPr>
-          <w:color w:val="000000"/>
-          <w:sz w:val="24"/>
-          <w:lang w:val="pt-PT"/>
-        </w:rPr>
-        <w:t>Administrador poderá criar, alterar e banir músicos.</w:t>
+        <w:t xml:space="preserve"> Função que permite </w:t>
+      </w:r>
+      <w:r>
+        <w:rPr>
+          <w:color w:val="000000"/>
+          <w:sz w:val="24"/>
+          <w:lang w:val="pt-PT"/>
+        </w:rPr>
+        <w:t>candidatar-se para entrar numa banda que deseja.</w:t>
       </w:r>
     </w:p>
     <w:p>
@@ -7534,7 +7555,6 @@
           <w:lang w:val="pt-PT"/>
         </w:rPr>
       </w:pPr>
-      <w:proofErr w:type="spellStart"/>
       <w:r>
         <w:rPr>
           <w:b/>
@@ -7543,26 +7563,23 @@
           <w:sz w:val="24"/>
           <w:lang w:val="pt-PT"/>
         </w:rPr>
-        <w:t>Ator</w:t>
-      </w:r>
-      <w:proofErr w:type="spellEnd"/>
-      <w:r>
-        <w:rPr>
-          <w:b/>
-          <w:bCs/>
-          <w:color w:val="000000"/>
-          <w:sz w:val="24"/>
-          <w:lang w:val="pt-PT"/>
-        </w:rPr>
-        <w:t>es:</w:t>
-      </w:r>
-      <w:r>
-        <w:rPr>
-          <w:color w:val="000000"/>
-          <w:sz w:val="24"/>
-          <w:lang w:val="pt-PT"/>
-        </w:rPr>
-        <w:t xml:space="preserve"> Administrador</w:t>
+        <w:t>Atores:</w:t>
+      </w:r>
+      <w:r>
+        <w:rPr>
+          <w:color w:val="000000"/>
+          <w:sz w:val="24"/>
+          <w:lang w:val="pt-PT"/>
+        </w:rPr>
+        <w:t xml:space="preserve"> </w:t>
+      </w:r>
+      <w:r>
+        <w:rPr>
+          <w:color w:val="000000"/>
+          <w:sz w:val="24"/>
+          <w:lang w:val="pt-PT"/>
+        </w:rPr>
+        <w:t>Músico</w:t>
       </w:r>
     </w:p>
     <w:p>
@@ -7596,25 +7613,15 @@
           <w:sz w:val="24"/>
           <w:lang w:val="pt-PT"/>
         </w:rPr>
-        <w:t xml:space="preserve"> Efetuar o login no </w:t>
-      </w:r>
-      <w:proofErr w:type="spellStart"/>
-      <w:r>
-        <w:rPr>
-          <w:color w:val="000000"/>
-          <w:sz w:val="24"/>
-          <w:lang w:val="pt-PT"/>
-        </w:rPr>
-        <w:t>Backend</w:t>
-      </w:r>
-      <w:proofErr w:type="spellEnd"/>
-      <w:r>
-        <w:rPr>
-          <w:color w:val="000000"/>
-          <w:sz w:val="24"/>
-          <w:lang w:val="pt-PT"/>
-        </w:rPr>
-        <w:t>.</w:t>
+        <w:t xml:space="preserve"> </w:t>
+      </w:r>
+      <w:r>
+        <w:rPr>
+          <w:color w:val="000000"/>
+          <w:sz w:val="24"/>
+          <w:lang w:val="pt-PT"/>
+        </w:rPr>
+        <w:t>Fazer a procura de bandas consoante o seu gosto e abrir a página da mesma.</w:t>
       </w:r>
     </w:p>
     <w:p>
@@ -7656,33 +7663,7 @@
           <w:sz w:val="24"/>
           <w:lang w:val="pt-PT"/>
         </w:rPr>
-        <w:t>2</w:t>
-      </w:r>
-      <w:r>
-        <w:rPr>
-          <w:color w:val="000000"/>
-          <w:sz w:val="24"/>
-          <w:lang w:val="pt-PT"/>
-        </w:rPr>
-        <w:t xml:space="preserve">) </w:t>
-      </w:r>
-      <w:proofErr w:type="spellStart"/>
-      <w:r>
-        <w:rPr>
-          <w:color w:val="000000"/>
-          <w:sz w:val="24"/>
-          <w:lang w:val="pt-PT"/>
-        </w:rPr>
-        <w:t>Administador</w:t>
-      </w:r>
-      <w:proofErr w:type="spellEnd"/>
-      <w:r>
-        <w:rPr>
-          <w:color w:val="000000"/>
-          <w:sz w:val="24"/>
-          <w:lang w:val="pt-PT"/>
-        </w:rPr>
-        <w:t xml:space="preserve"> escolhe o músico que desejar e efetua as alterações necessárias. (CRUD)</w:t>
+        <w:t>1) Carrega num botão para entrar na banda.</w:t>
       </w:r>
     </w:p>
     <w:p>
@@ -7768,11 +7749,20 @@
           <w:sz w:val="24"/>
           <w:lang w:val="pt-PT"/>
         </w:rPr>
-        <w:t xml:space="preserve"> N/A</w:t>
-      </w:r>
-    </w:p>
-    <w:p>
-      <w:pPr>
+        <w:t xml:space="preserve"> </w:t>
+      </w:r>
+      <w:r>
+        <w:rPr>
+          <w:color w:val="000000"/>
+          <w:sz w:val="24"/>
+          <w:lang w:val="pt-PT"/>
+        </w:rPr>
+        <w:t>Mostra que a candidatura foi enviada com sucesso e para aguardar pela resposta (Aceite/Rejeitado).</w:t>
+      </w:r>
+    </w:p>
+    <w:p>
+      <w:pPr>
+        <w:pStyle w:val="PargrafodaLista"/>
         <w:spacing w:before="120" w:after="120" w:line="360" w:lineRule="auto"/>
         <w:jc w:val="both"/>
         <w:rPr>
@@ -7800,7 +7790,7 @@
           <w:sz w:val="24"/>
           <w:lang w:val="pt-PT"/>
         </w:rPr>
-        <w:t xml:space="preserve">Gestão de </w:t>
+        <w:t>Gestão da Candidaturas da Banda</w:t>
       </w:r>
       <w:r>
         <w:rPr>
@@ -7810,16 +7800,6 @@
           <w:sz w:val="24"/>
           <w:lang w:val="pt-PT"/>
         </w:rPr>
-        <w:t>Habilidades</w:t>
-      </w:r>
-      <w:r>
-        <w:rPr>
-          <w:b/>
-          <w:bCs/>
-          <w:color w:val="000000"/>
-          <w:sz w:val="24"/>
-          <w:lang w:val="pt-PT"/>
-        </w:rPr>
         <w:t>:</w:t>
       </w:r>
       <w:r>
@@ -7828,23 +7808,15 @@
           <w:sz w:val="24"/>
           <w:lang w:val="pt-PT"/>
         </w:rPr>
-        <w:t xml:space="preserve"> Administrador poderá criar, alterar e banir </w:t>
-      </w:r>
-      <w:r>
-        <w:rPr>
-          <w:color w:val="000000"/>
-          <w:sz w:val="24"/>
-          <w:lang w:val="pt-PT"/>
-        </w:rPr>
-        <w:t>habilidades</w:t>
-      </w:r>
-      <w:r>
-        <w:rPr>
-          <w:color w:val="000000"/>
-          <w:sz w:val="24"/>
-          <w:lang w:val="pt-PT"/>
-        </w:rPr>
-        <w:t>.</w:t>
+        <w:t xml:space="preserve"> </w:t>
+      </w:r>
+      <w:r>
+        <w:rPr>
+          <w:color w:val="000000"/>
+          <w:sz w:val="24"/>
+          <w:lang w:val="pt-PT"/>
+        </w:rPr>
+        <w:t>Função que permite aceitar / rejeitar músicos que querem entrar para a sua banda.</w:t>
       </w:r>
     </w:p>
     <w:p>
@@ -7878,7 +7850,7 @@
           <w:sz w:val="24"/>
           <w:lang w:val="pt-PT"/>
         </w:rPr>
-        <w:t xml:space="preserve"> Administrador</w:t>
+        <w:t xml:space="preserve"> Músico</w:t>
       </w:r>
     </w:p>
     <w:p>
@@ -7912,25 +7884,15 @@
           <w:sz w:val="24"/>
           <w:lang w:val="pt-PT"/>
         </w:rPr>
-        <w:t xml:space="preserve"> Efetuar o login no </w:t>
-      </w:r>
-      <w:proofErr w:type="spellStart"/>
-      <w:r>
-        <w:rPr>
-          <w:color w:val="000000"/>
-          <w:sz w:val="24"/>
-          <w:lang w:val="pt-PT"/>
-        </w:rPr>
-        <w:t>Backend</w:t>
-      </w:r>
-      <w:proofErr w:type="spellEnd"/>
-      <w:r>
-        <w:rPr>
-          <w:color w:val="000000"/>
-          <w:sz w:val="24"/>
-          <w:lang w:val="pt-PT"/>
-        </w:rPr>
-        <w:t>.</w:t>
+        <w:t xml:space="preserve"> </w:t>
+      </w:r>
+      <w:r>
+        <w:rPr>
+          <w:color w:val="000000"/>
+          <w:sz w:val="24"/>
+          <w:lang w:val="pt-PT"/>
+        </w:rPr>
+        <w:t>Ser o dono da banda ou estar na banda.</w:t>
       </w:r>
     </w:p>
     <w:p>
@@ -7964,57 +7926,15 @@
           <w:sz w:val="24"/>
           <w:lang w:val="pt-PT"/>
         </w:rPr>
-        <w:t xml:space="preserve"> </w:t>
-      </w:r>
-      <w:r>
-        <w:rPr>
-          <w:color w:val="000000"/>
-          <w:sz w:val="24"/>
-          <w:lang w:val="pt-PT"/>
-        </w:rPr>
-        <w:t>3</w:t>
-      </w:r>
-      <w:r>
-        <w:rPr>
-          <w:color w:val="000000"/>
-          <w:sz w:val="24"/>
-          <w:lang w:val="pt-PT"/>
-        </w:rPr>
-        <w:t xml:space="preserve">) </w:t>
-      </w:r>
-      <w:proofErr w:type="spellStart"/>
-      <w:r>
-        <w:rPr>
-          <w:color w:val="000000"/>
-          <w:sz w:val="24"/>
-          <w:lang w:val="pt-PT"/>
-        </w:rPr>
-        <w:t>Administador</w:t>
-      </w:r>
-      <w:proofErr w:type="spellEnd"/>
-      <w:r>
-        <w:rPr>
-          <w:color w:val="000000"/>
-          <w:sz w:val="24"/>
-          <w:lang w:val="pt-PT"/>
-        </w:rPr>
-        <w:t xml:space="preserve"> escolhe </w:t>
-      </w:r>
-      <w:r>
-        <w:rPr>
-          <w:color w:val="000000"/>
-          <w:sz w:val="24"/>
-          <w:lang w:val="pt-PT"/>
-        </w:rPr>
-        <w:t xml:space="preserve">a habilidade </w:t>
-      </w:r>
-      <w:r>
-        <w:rPr>
-          <w:color w:val="000000"/>
-          <w:sz w:val="24"/>
-          <w:lang w:val="pt-PT"/>
-        </w:rPr>
-        <w:t>que desejar e efetua as alterações necessárias</w:t>
+        <w:t xml:space="preserve"> 1) </w:t>
+      </w:r>
+      <w:r>
+        <w:rPr>
+          <w:color w:val="000000"/>
+          <w:sz w:val="24"/>
+          <w:lang w:val="pt-PT"/>
+        </w:rPr>
+        <w:t>Abre a lista de candidaturas da banda podendo aceitar / rejeitar os músicos que estarão lá.</w:t>
       </w:r>
     </w:p>
     <w:p>
@@ -8100,12 +8020,21 @@
           <w:sz w:val="24"/>
           <w:lang w:val="pt-PT"/>
         </w:rPr>
-        <w:t xml:space="preserve"> N/A</w:t>
-      </w:r>
-    </w:p>
-    <w:p>
-      <w:pPr>
-        <w:spacing w:before="120" w:after="120" w:line="360" w:lineRule="auto"/>
+        <w:t xml:space="preserve"> </w:t>
+      </w:r>
+      <w:r>
+        <w:rPr>
+          <w:color w:val="000000"/>
+          <w:sz w:val="24"/>
+          <w:lang w:val="pt-PT"/>
+        </w:rPr>
+        <w:t>Mostra página da banda.</w:t>
+      </w:r>
+    </w:p>
+    <w:p>
+      <w:pPr>
+        <w:spacing w:before="120" w:after="120" w:line="360" w:lineRule="auto"/>
+        <w:ind w:left="360"/>
         <w:jc w:val="both"/>
         <w:rPr>
           <w:color w:val="000000"/>
@@ -8132,7 +8061,7 @@
           <w:sz w:val="24"/>
           <w:lang w:val="pt-PT"/>
         </w:rPr>
-        <w:t xml:space="preserve">Gestão de </w:t>
+        <w:t>Gestão de Utilizadores</w:t>
       </w:r>
       <w:r>
         <w:rPr>
@@ -8142,16 +8071,6 @@
           <w:sz w:val="24"/>
           <w:lang w:val="pt-PT"/>
         </w:rPr>
-        <w:t>Géneros</w:t>
-      </w:r>
-      <w:r>
-        <w:rPr>
-          <w:b/>
-          <w:bCs/>
-          <w:color w:val="000000"/>
-          <w:sz w:val="24"/>
-          <w:lang w:val="pt-PT"/>
-        </w:rPr>
         <w:t>:</w:t>
       </w:r>
       <w:r>
@@ -8160,23 +8079,15 @@
           <w:sz w:val="24"/>
           <w:lang w:val="pt-PT"/>
         </w:rPr>
-        <w:t xml:space="preserve"> Administrador poderá criar, alterar e banir </w:t>
-      </w:r>
-      <w:r>
-        <w:rPr>
-          <w:color w:val="000000"/>
-          <w:sz w:val="24"/>
-          <w:lang w:val="pt-PT"/>
-        </w:rPr>
-        <w:t>géneros</w:t>
-      </w:r>
-      <w:r>
-        <w:rPr>
-          <w:color w:val="000000"/>
-          <w:sz w:val="24"/>
-          <w:lang w:val="pt-PT"/>
-        </w:rPr>
-        <w:t>.</w:t>
+        <w:t xml:space="preserve"> </w:t>
+      </w:r>
+      <w:r>
+        <w:rPr>
+          <w:color w:val="000000"/>
+          <w:sz w:val="24"/>
+          <w:lang w:val="pt-PT"/>
+        </w:rPr>
+        <w:t>Administrador poderá criar, alterar e banir utilizadores.</w:t>
       </w:r>
     </w:p>
     <w:p>
@@ -8210,7 +8121,15 @@
           <w:sz w:val="24"/>
           <w:lang w:val="pt-PT"/>
         </w:rPr>
-        <w:t xml:space="preserve"> Administrador</w:t>
+        <w:t xml:space="preserve"> </w:t>
+      </w:r>
+      <w:r>
+        <w:rPr>
+          <w:color w:val="000000"/>
+          <w:sz w:val="24"/>
+          <w:lang w:val="pt-PT"/>
+        </w:rPr>
+        <w:t>Administrador</w:t>
       </w:r>
     </w:p>
     <w:p>
@@ -8244,7 +8163,15 @@
           <w:sz w:val="24"/>
           <w:lang w:val="pt-PT"/>
         </w:rPr>
-        <w:t xml:space="preserve"> Efetuar o login no </w:t>
+        <w:t xml:space="preserve"> </w:t>
+      </w:r>
+      <w:r>
+        <w:rPr>
+          <w:color w:val="000000"/>
+          <w:sz w:val="24"/>
+          <w:lang w:val="pt-PT"/>
+        </w:rPr>
+        <w:t xml:space="preserve">Efetuar o login no </w:t>
       </w:r>
       <w:proofErr w:type="spellStart"/>
       <w:r>
@@ -8253,7 +8180,15 @@
           <w:sz w:val="24"/>
           <w:lang w:val="pt-PT"/>
         </w:rPr>
-        <w:t>Backend</w:t>
+        <w:t>Ba</w:t>
+      </w:r>
+      <w:r>
+        <w:rPr>
+          <w:color w:val="000000"/>
+          <w:sz w:val="24"/>
+          <w:lang w:val="pt-PT"/>
+        </w:rPr>
+        <w:t>ckend</w:t>
       </w:r>
       <w:proofErr w:type="spellEnd"/>
       <w:r>
@@ -8296,57 +8231,15 @@
           <w:sz w:val="24"/>
           <w:lang w:val="pt-PT"/>
         </w:rPr>
-        <w:t xml:space="preserve"> </w:t>
-      </w:r>
-      <w:r>
-        <w:rPr>
-          <w:color w:val="000000"/>
-          <w:sz w:val="24"/>
-          <w:lang w:val="pt-PT"/>
-        </w:rPr>
-        <w:t>4</w:t>
-      </w:r>
-      <w:r>
-        <w:rPr>
-          <w:color w:val="000000"/>
-          <w:sz w:val="24"/>
-          <w:lang w:val="pt-PT"/>
-        </w:rPr>
-        <w:t xml:space="preserve">) </w:t>
-      </w:r>
-      <w:proofErr w:type="spellStart"/>
-      <w:r>
-        <w:rPr>
-          <w:color w:val="000000"/>
-          <w:sz w:val="24"/>
-          <w:lang w:val="pt-PT"/>
-        </w:rPr>
-        <w:t>Administador</w:t>
-      </w:r>
-      <w:proofErr w:type="spellEnd"/>
-      <w:r>
-        <w:rPr>
-          <w:color w:val="000000"/>
-          <w:sz w:val="24"/>
-          <w:lang w:val="pt-PT"/>
-        </w:rPr>
-        <w:t xml:space="preserve"> escolhe o </w:t>
-      </w:r>
-      <w:r>
-        <w:rPr>
-          <w:color w:val="000000"/>
-          <w:sz w:val="24"/>
-          <w:lang w:val="pt-PT"/>
-        </w:rPr>
-        <w:t>género</w:t>
-      </w:r>
-      <w:r>
-        <w:rPr>
-          <w:color w:val="000000"/>
-          <w:sz w:val="24"/>
-          <w:lang w:val="pt-PT"/>
-        </w:rPr>
-        <w:t xml:space="preserve"> que desejar e efetua as alterações necessárias</w:t>
+        <w:t xml:space="preserve"> 1) </w:t>
+      </w:r>
+      <w:r>
+        <w:rPr>
+          <w:color w:val="000000"/>
+          <w:sz w:val="24"/>
+          <w:lang w:val="pt-PT"/>
+        </w:rPr>
+        <w:t>Administrador escolhe os utilizadores que desejar e efetua as alterações necessárias. (CRUD)</w:t>
       </w:r>
     </w:p>
     <w:p>
@@ -8432,73 +8325,53 @@
           <w:sz w:val="24"/>
           <w:lang w:val="pt-PT"/>
         </w:rPr>
-        <w:t xml:space="preserve"> N/A</w:t>
-      </w:r>
-    </w:p>
-    <w:p>
-      <w:pPr>
-        <w:spacing w:before="120" w:after="120" w:line="360" w:lineRule="auto"/>
-        <w:ind w:left="360"/>
-        <w:jc w:val="both"/>
-        <w:rPr>
-          <w:color w:val="000000"/>
-          <w:sz w:val="24"/>
-          <w:lang w:val="pt-PT"/>
-        </w:rPr>
-      </w:pPr>
-    </w:p>
-    <w:p>
-      <w:pPr>
-        <w:spacing w:before="120" w:after="120" w:line="360" w:lineRule="auto"/>
-        <w:ind w:left="360"/>
-        <w:jc w:val="both"/>
-        <w:rPr>
-          <w:color w:val="000000"/>
-          <w:sz w:val="24"/>
-          <w:lang w:val="pt-PT"/>
-        </w:rPr>
-      </w:pPr>
-    </w:p>
-    <w:p>
-      <w:pPr>
-        <w:spacing w:before="120" w:after="120" w:line="360" w:lineRule="auto"/>
-        <w:ind w:left="360"/>
-        <w:jc w:val="both"/>
-        <w:rPr>
-          <w:color w:val="000000"/>
-          <w:sz w:val="24"/>
-          <w:lang w:val="pt-PT"/>
-        </w:rPr>
-      </w:pPr>
-    </w:p>
-    <w:p>
-      <w:pPr>
-        <w:spacing w:before="120" w:after="120" w:line="360" w:lineRule="auto"/>
-        <w:ind w:left="360"/>
-        <w:jc w:val="both"/>
-        <w:rPr>
-          <w:color w:val="000000"/>
-          <w:sz w:val="24"/>
-          <w:lang w:val="pt-PT"/>
-        </w:rPr>
-      </w:pPr>
-    </w:p>
-    <w:p>
-      <w:pPr>
-        <w:spacing w:before="120" w:after="120" w:line="360" w:lineRule="auto"/>
-        <w:ind w:left="360"/>
-        <w:jc w:val="both"/>
-        <w:rPr>
-          <w:color w:val="000000"/>
-          <w:sz w:val="24"/>
-          <w:lang w:val="pt-PT"/>
-        </w:rPr>
-      </w:pPr>
-    </w:p>
-    <w:p>
-      <w:pPr>
-        <w:spacing w:before="120" w:after="120" w:line="360" w:lineRule="auto"/>
-        <w:ind w:left="360"/>
+        <w:t xml:space="preserve"> </w:t>
+      </w:r>
+      <w:r>
+        <w:rPr>
+          <w:color w:val="000000"/>
+          <w:sz w:val="24"/>
+          <w:lang w:val="pt-PT"/>
+        </w:rPr>
+        <w:t>N/A</w:t>
+      </w:r>
+    </w:p>
+    <w:p>
+      <w:pPr>
+        <w:spacing w:before="120" w:after="120" w:line="360" w:lineRule="auto"/>
+        <w:jc w:val="both"/>
+        <w:rPr>
+          <w:color w:val="000000"/>
+          <w:sz w:val="24"/>
+          <w:lang w:val="pt-PT"/>
+        </w:rPr>
+      </w:pPr>
+    </w:p>
+    <w:p>
+      <w:pPr>
+        <w:spacing w:before="120" w:after="120" w:line="360" w:lineRule="auto"/>
+        <w:jc w:val="both"/>
+        <w:rPr>
+          <w:color w:val="000000"/>
+          <w:sz w:val="24"/>
+          <w:lang w:val="pt-PT"/>
+        </w:rPr>
+      </w:pPr>
+    </w:p>
+    <w:p>
+      <w:pPr>
+        <w:spacing w:before="120" w:after="120" w:line="360" w:lineRule="auto"/>
+        <w:jc w:val="both"/>
+        <w:rPr>
+          <w:color w:val="000000"/>
+          <w:sz w:val="24"/>
+          <w:lang w:val="pt-PT"/>
+        </w:rPr>
+      </w:pPr>
+    </w:p>
+    <w:p>
+      <w:pPr>
+        <w:spacing w:before="120" w:after="120" w:line="360" w:lineRule="auto"/>
         <w:jc w:val="both"/>
         <w:rPr>
           <w:color w:val="000000"/>
@@ -8536,7 +8409,7 @@
           <w:sz w:val="24"/>
           <w:lang w:val="pt-PT"/>
         </w:rPr>
-        <w:t>Bandas</w:t>
+        <w:t>Músicos</w:t>
       </w:r>
       <w:r>
         <w:rPr>
@@ -8554,7 +8427,15 @@
           <w:sz w:val="24"/>
           <w:lang w:val="pt-PT"/>
         </w:rPr>
-        <w:t xml:space="preserve"> Administrador poderá criar, alterar e banir músicos.</w:t>
+        <w:t xml:space="preserve"> </w:t>
+      </w:r>
+      <w:r>
+        <w:rPr>
+          <w:color w:val="000000"/>
+          <w:sz w:val="24"/>
+          <w:lang w:val="pt-PT"/>
+        </w:rPr>
+        <w:t>Administrador poderá criar, alterar e banir músicos.</w:t>
       </w:r>
     </w:p>
     <w:p>
@@ -8572,6 +8453,7 @@
           <w:lang w:val="pt-PT"/>
         </w:rPr>
       </w:pPr>
+      <w:proofErr w:type="spellStart"/>
       <w:r>
         <w:rPr>
           <w:b/>
@@ -8580,7 +8462,18 @@
           <w:sz w:val="24"/>
           <w:lang w:val="pt-PT"/>
         </w:rPr>
-        <w:t>Atores:</w:t>
+        <w:t>Ator</w:t>
+      </w:r>
+      <w:proofErr w:type="spellEnd"/>
+      <w:r>
+        <w:rPr>
+          <w:b/>
+          <w:bCs/>
+          <w:color w:val="000000"/>
+          <w:sz w:val="24"/>
+          <w:lang w:val="pt-PT"/>
+        </w:rPr>
+        <w:t>es:</w:t>
       </w:r>
       <w:r>
         <w:rPr>
@@ -8682,7 +8575,7 @@
           <w:sz w:val="24"/>
           <w:lang w:val="pt-PT"/>
         </w:rPr>
-        <w:t>5</w:t>
+        <w:t>2</w:t>
       </w:r>
       <w:r>
         <w:rPr>
@@ -8708,23 +8601,7 @@
           <w:sz w:val="24"/>
           <w:lang w:val="pt-PT"/>
         </w:rPr>
-        <w:t xml:space="preserve"> escolhe </w:t>
-      </w:r>
-      <w:r>
-        <w:rPr>
-          <w:color w:val="000000"/>
-          <w:sz w:val="24"/>
-          <w:lang w:val="pt-PT"/>
-        </w:rPr>
-        <w:t xml:space="preserve">a banda </w:t>
-      </w:r>
-      <w:r>
-        <w:rPr>
-          <w:color w:val="000000"/>
-          <w:sz w:val="24"/>
-          <w:lang w:val="pt-PT"/>
-        </w:rPr>
-        <w:t>que desejar e efetua as alterações necessárias</w:t>
+        <w:t xml:space="preserve"> escolhe o músico que desejar e efetua as alterações necessárias. (CRUD)</w:t>
       </w:r>
     </w:p>
     <w:p>
@@ -8834,6 +8711,1058 @@
           <w:lang w:val="pt-PT"/>
         </w:rPr>
       </w:pPr>
+      <w:r>
+        <w:rPr>
+          <w:b/>
+          <w:bCs/>
+          <w:color w:val="000000"/>
+          <w:sz w:val="24"/>
+          <w:lang w:val="pt-PT"/>
+        </w:rPr>
+        <w:t xml:space="preserve">Gestão de </w:t>
+      </w:r>
+      <w:r>
+        <w:rPr>
+          <w:b/>
+          <w:bCs/>
+          <w:color w:val="000000"/>
+          <w:sz w:val="24"/>
+          <w:lang w:val="pt-PT"/>
+        </w:rPr>
+        <w:t>Habilidades</w:t>
+      </w:r>
+      <w:r>
+        <w:rPr>
+          <w:b/>
+          <w:bCs/>
+          <w:color w:val="000000"/>
+          <w:sz w:val="24"/>
+          <w:lang w:val="pt-PT"/>
+        </w:rPr>
+        <w:t>:</w:t>
+      </w:r>
+      <w:r>
+        <w:rPr>
+          <w:color w:val="000000"/>
+          <w:sz w:val="24"/>
+          <w:lang w:val="pt-PT"/>
+        </w:rPr>
+        <w:t xml:space="preserve"> Administrador poderá criar, alterar e banir </w:t>
+      </w:r>
+      <w:r>
+        <w:rPr>
+          <w:color w:val="000000"/>
+          <w:sz w:val="24"/>
+          <w:lang w:val="pt-PT"/>
+        </w:rPr>
+        <w:t>habilidades</w:t>
+      </w:r>
+      <w:r>
+        <w:rPr>
+          <w:color w:val="000000"/>
+          <w:sz w:val="24"/>
+          <w:lang w:val="pt-PT"/>
+        </w:rPr>
+        <w:t>.</w:t>
+      </w:r>
+    </w:p>
+    <w:p>
+      <w:pPr>
+        <w:pStyle w:val="PargrafodaLista"/>
+        <w:numPr>
+          <w:ilvl w:val="0"/>
+          <w:numId w:val="20"/>
+        </w:numPr>
+        <w:spacing w:before="120" w:after="120" w:line="360" w:lineRule="auto"/>
+        <w:jc w:val="both"/>
+        <w:rPr>
+          <w:color w:val="000000"/>
+          <w:sz w:val="24"/>
+          <w:lang w:val="pt-PT"/>
+        </w:rPr>
+      </w:pPr>
+      <w:r>
+        <w:rPr>
+          <w:b/>
+          <w:bCs/>
+          <w:color w:val="000000"/>
+          <w:sz w:val="24"/>
+          <w:lang w:val="pt-PT"/>
+        </w:rPr>
+        <w:t>Atores:</w:t>
+      </w:r>
+      <w:r>
+        <w:rPr>
+          <w:color w:val="000000"/>
+          <w:sz w:val="24"/>
+          <w:lang w:val="pt-PT"/>
+        </w:rPr>
+        <w:t xml:space="preserve"> Administrador</w:t>
+      </w:r>
+    </w:p>
+    <w:p>
+      <w:pPr>
+        <w:pStyle w:val="PargrafodaLista"/>
+        <w:numPr>
+          <w:ilvl w:val="0"/>
+          <w:numId w:val="20"/>
+        </w:numPr>
+        <w:spacing w:before="120" w:after="120" w:line="360" w:lineRule="auto"/>
+        <w:jc w:val="both"/>
+        <w:rPr>
+          <w:color w:val="000000"/>
+          <w:sz w:val="24"/>
+          <w:lang w:val="pt-PT"/>
+        </w:rPr>
+      </w:pPr>
+      <w:r>
+        <w:rPr>
+          <w:b/>
+          <w:bCs/>
+          <w:color w:val="000000"/>
+          <w:sz w:val="24"/>
+          <w:lang w:val="pt-PT"/>
+        </w:rPr>
+        <w:t>Pré-Condições:</w:t>
+      </w:r>
+      <w:r>
+        <w:rPr>
+          <w:color w:val="000000"/>
+          <w:sz w:val="24"/>
+          <w:lang w:val="pt-PT"/>
+        </w:rPr>
+        <w:t xml:space="preserve"> Efetuar o login no </w:t>
+      </w:r>
+      <w:proofErr w:type="spellStart"/>
+      <w:r>
+        <w:rPr>
+          <w:color w:val="000000"/>
+          <w:sz w:val="24"/>
+          <w:lang w:val="pt-PT"/>
+        </w:rPr>
+        <w:t>Backend</w:t>
+      </w:r>
+      <w:proofErr w:type="spellEnd"/>
+      <w:r>
+        <w:rPr>
+          <w:color w:val="000000"/>
+          <w:sz w:val="24"/>
+          <w:lang w:val="pt-PT"/>
+        </w:rPr>
+        <w:t>.</w:t>
+      </w:r>
+    </w:p>
+    <w:p>
+      <w:pPr>
+        <w:pStyle w:val="PargrafodaLista"/>
+        <w:numPr>
+          <w:ilvl w:val="0"/>
+          <w:numId w:val="20"/>
+        </w:numPr>
+        <w:spacing w:before="120" w:after="120" w:line="360" w:lineRule="auto"/>
+        <w:jc w:val="both"/>
+        <w:rPr>
+          <w:color w:val="000000"/>
+          <w:sz w:val="24"/>
+          <w:lang w:val="pt-PT"/>
+        </w:rPr>
+      </w:pPr>
+      <w:r>
+        <w:rPr>
+          <w:b/>
+          <w:bCs/>
+          <w:color w:val="000000"/>
+          <w:sz w:val="24"/>
+          <w:lang w:val="pt-PT"/>
+        </w:rPr>
+        <w:t>Sequência de acontecimentos:</w:t>
+      </w:r>
+      <w:r>
+        <w:rPr>
+          <w:color w:val="000000"/>
+          <w:sz w:val="24"/>
+          <w:lang w:val="pt-PT"/>
+        </w:rPr>
+        <w:t xml:space="preserve"> </w:t>
+      </w:r>
+      <w:r>
+        <w:rPr>
+          <w:color w:val="000000"/>
+          <w:sz w:val="24"/>
+          <w:lang w:val="pt-PT"/>
+        </w:rPr>
+        <w:t>3</w:t>
+      </w:r>
+      <w:r>
+        <w:rPr>
+          <w:color w:val="000000"/>
+          <w:sz w:val="24"/>
+          <w:lang w:val="pt-PT"/>
+        </w:rPr>
+        <w:t xml:space="preserve">) </w:t>
+      </w:r>
+      <w:proofErr w:type="spellStart"/>
+      <w:r>
+        <w:rPr>
+          <w:color w:val="000000"/>
+          <w:sz w:val="24"/>
+          <w:lang w:val="pt-PT"/>
+        </w:rPr>
+        <w:t>Administador</w:t>
+      </w:r>
+      <w:proofErr w:type="spellEnd"/>
+      <w:r>
+        <w:rPr>
+          <w:color w:val="000000"/>
+          <w:sz w:val="24"/>
+          <w:lang w:val="pt-PT"/>
+        </w:rPr>
+        <w:t xml:space="preserve"> escolhe </w:t>
+      </w:r>
+      <w:r>
+        <w:rPr>
+          <w:color w:val="000000"/>
+          <w:sz w:val="24"/>
+          <w:lang w:val="pt-PT"/>
+        </w:rPr>
+        <w:t xml:space="preserve">a habilidade </w:t>
+      </w:r>
+      <w:r>
+        <w:rPr>
+          <w:color w:val="000000"/>
+          <w:sz w:val="24"/>
+          <w:lang w:val="pt-PT"/>
+        </w:rPr>
+        <w:t>que desejar e efetua as alterações necessárias</w:t>
+      </w:r>
+      <w:r>
+        <w:rPr>
+          <w:color w:val="000000"/>
+          <w:sz w:val="24"/>
+          <w:lang w:val="pt-PT"/>
+        </w:rPr>
+        <w:t>.</w:t>
+      </w:r>
+    </w:p>
+    <w:p>
+      <w:pPr>
+        <w:pStyle w:val="PargrafodaLista"/>
+        <w:numPr>
+          <w:ilvl w:val="0"/>
+          <w:numId w:val="20"/>
+        </w:numPr>
+        <w:spacing w:before="120" w:after="120" w:line="360" w:lineRule="auto"/>
+        <w:jc w:val="both"/>
+        <w:rPr>
+          <w:color w:val="000000"/>
+          <w:sz w:val="24"/>
+          <w:lang w:val="pt-PT"/>
+        </w:rPr>
+      </w:pPr>
+      <w:r>
+        <w:rPr>
+          <w:b/>
+          <w:bCs/>
+          <w:color w:val="000000"/>
+          <w:sz w:val="24"/>
+          <w:lang w:val="pt-PT"/>
+        </w:rPr>
+        <w:t>Caminhos</w:t>
+      </w:r>
+      <w:r>
+        <w:rPr>
+          <w:color w:val="000000"/>
+          <w:sz w:val="24"/>
+          <w:lang w:val="pt-PT"/>
+        </w:rPr>
+        <w:t xml:space="preserve"> </w:t>
+      </w:r>
+      <w:r>
+        <w:rPr>
+          <w:b/>
+          <w:bCs/>
+          <w:color w:val="000000"/>
+          <w:sz w:val="24"/>
+          <w:lang w:val="pt-PT"/>
+        </w:rPr>
+        <w:t>Alternativos:</w:t>
+      </w:r>
+      <w:r>
+        <w:rPr>
+          <w:color w:val="000000"/>
+          <w:sz w:val="24"/>
+          <w:lang w:val="pt-PT"/>
+        </w:rPr>
+        <w:t xml:space="preserve"> N/A</w:t>
+      </w:r>
+    </w:p>
+    <w:p>
+      <w:pPr>
+        <w:pStyle w:val="PargrafodaLista"/>
+        <w:numPr>
+          <w:ilvl w:val="0"/>
+          <w:numId w:val="20"/>
+        </w:numPr>
+        <w:spacing w:before="120" w:after="120" w:line="360" w:lineRule="auto"/>
+        <w:jc w:val="both"/>
+        <w:rPr>
+          <w:color w:val="000000"/>
+          <w:sz w:val="24"/>
+          <w:lang w:val="pt-PT"/>
+        </w:rPr>
+      </w:pPr>
+      <w:r>
+        <w:rPr>
+          <w:b/>
+          <w:bCs/>
+          <w:color w:val="000000"/>
+          <w:sz w:val="24"/>
+          <w:lang w:val="pt-PT"/>
+        </w:rPr>
+        <w:t>Pós-Condições:</w:t>
+      </w:r>
+      <w:r>
+        <w:rPr>
+          <w:color w:val="000000"/>
+          <w:sz w:val="24"/>
+          <w:lang w:val="pt-PT"/>
+        </w:rPr>
+        <w:t xml:space="preserve"> N/A</w:t>
+      </w:r>
+    </w:p>
+    <w:p>
+      <w:pPr>
+        <w:spacing w:before="120" w:after="120" w:line="360" w:lineRule="auto"/>
+        <w:jc w:val="both"/>
+        <w:rPr>
+          <w:color w:val="000000"/>
+          <w:sz w:val="24"/>
+          <w:lang w:val="pt-PT"/>
+        </w:rPr>
+      </w:pPr>
+    </w:p>
+    <w:p>
+      <w:pPr>
+        <w:spacing w:before="120" w:after="120" w:line="360" w:lineRule="auto"/>
+        <w:jc w:val="both"/>
+        <w:rPr>
+          <w:color w:val="000000"/>
+          <w:sz w:val="24"/>
+          <w:lang w:val="pt-PT"/>
+        </w:rPr>
+      </w:pPr>
+      <w:r>
+        <w:rPr>
+          <w:b/>
+          <w:bCs/>
+          <w:color w:val="000000"/>
+          <w:sz w:val="24"/>
+          <w:lang w:val="pt-PT"/>
+        </w:rPr>
+        <w:t xml:space="preserve">Gestão de </w:t>
+      </w:r>
+      <w:r>
+        <w:rPr>
+          <w:b/>
+          <w:bCs/>
+          <w:color w:val="000000"/>
+          <w:sz w:val="24"/>
+          <w:lang w:val="pt-PT"/>
+        </w:rPr>
+        <w:t>Géneros</w:t>
+      </w:r>
+      <w:r>
+        <w:rPr>
+          <w:b/>
+          <w:bCs/>
+          <w:color w:val="000000"/>
+          <w:sz w:val="24"/>
+          <w:lang w:val="pt-PT"/>
+        </w:rPr>
+        <w:t>:</w:t>
+      </w:r>
+      <w:r>
+        <w:rPr>
+          <w:color w:val="000000"/>
+          <w:sz w:val="24"/>
+          <w:lang w:val="pt-PT"/>
+        </w:rPr>
+        <w:t xml:space="preserve"> Administrador poderá criar, alterar e banir </w:t>
+      </w:r>
+      <w:r>
+        <w:rPr>
+          <w:color w:val="000000"/>
+          <w:sz w:val="24"/>
+          <w:lang w:val="pt-PT"/>
+        </w:rPr>
+        <w:t>géneros</w:t>
+      </w:r>
+      <w:r>
+        <w:rPr>
+          <w:color w:val="000000"/>
+          <w:sz w:val="24"/>
+          <w:lang w:val="pt-PT"/>
+        </w:rPr>
+        <w:t>.</w:t>
+      </w:r>
+    </w:p>
+    <w:p>
+      <w:pPr>
+        <w:pStyle w:val="PargrafodaLista"/>
+        <w:numPr>
+          <w:ilvl w:val="0"/>
+          <w:numId w:val="20"/>
+        </w:numPr>
+        <w:spacing w:before="120" w:after="120" w:line="360" w:lineRule="auto"/>
+        <w:jc w:val="both"/>
+        <w:rPr>
+          <w:color w:val="000000"/>
+          <w:sz w:val="24"/>
+          <w:lang w:val="pt-PT"/>
+        </w:rPr>
+      </w:pPr>
+      <w:r>
+        <w:rPr>
+          <w:b/>
+          <w:bCs/>
+          <w:color w:val="000000"/>
+          <w:sz w:val="24"/>
+          <w:lang w:val="pt-PT"/>
+        </w:rPr>
+        <w:t>Atores:</w:t>
+      </w:r>
+      <w:r>
+        <w:rPr>
+          <w:color w:val="000000"/>
+          <w:sz w:val="24"/>
+          <w:lang w:val="pt-PT"/>
+        </w:rPr>
+        <w:t xml:space="preserve"> Administrador</w:t>
+      </w:r>
+    </w:p>
+    <w:p>
+      <w:pPr>
+        <w:pStyle w:val="PargrafodaLista"/>
+        <w:numPr>
+          <w:ilvl w:val="0"/>
+          <w:numId w:val="20"/>
+        </w:numPr>
+        <w:spacing w:before="120" w:after="120" w:line="360" w:lineRule="auto"/>
+        <w:jc w:val="both"/>
+        <w:rPr>
+          <w:color w:val="000000"/>
+          <w:sz w:val="24"/>
+          <w:lang w:val="pt-PT"/>
+        </w:rPr>
+      </w:pPr>
+      <w:r>
+        <w:rPr>
+          <w:b/>
+          <w:bCs/>
+          <w:color w:val="000000"/>
+          <w:sz w:val="24"/>
+          <w:lang w:val="pt-PT"/>
+        </w:rPr>
+        <w:t>Pré-Condições:</w:t>
+      </w:r>
+      <w:r>
+        <w:rPr>
+          <w:color w:val="000000"/>
+          <w:sz w:val="24"/>
+          <w:lang w:val="pt-PT"/>
+        </w:rPr>
+        <w:t xml:space="preserve"> Efetuar o login no </w:t>
+      </w:r>
+      <w:proofErr w:type="spellStart"/>
+      <w:r>
+        <w:rPr>
+          <w:color w:val="000000"/>
+          <w:sz w:val="24"/>
+          <w:lang w:val="pt-PT"/>
+        </w:rPr>
+        <w:t>Backend</w:t>
+      </w:r>
+      <w:proofErr w:type="spellEnd"/>
+      <w:r>
+        <w:rPr>
+          <w:color w:val="000000"/>
+          <w:sz w:val="24"/>
+          <w:lang w:val="pt-PT"/>
+        </w:rPr>
+        <w:t>.</w:t>
+      </w:r>
+    </w:p>
+    <w:p>
+      <w:pPr>
+        <w:pStyle w:val="PargrafodaLista"/>
+        <w:numPr>
+          <w:ilvl w:val="0"/>
+          <w:numId w:val="20"/>
+        </w:numPr>
+        <w:spacing w:before="120" w:after="120" w:line="360" w:lineRule="auto"/>
+        <w:jc w:val="both"/>
+        <w:rPr>
+          <w:color w:val="000000"/>
+          <w:sz w:val="24"/>
+          <w:lang w:val="pt-PT"/>
+        </w:rPr>
+      </w:pPr>
+      <w:r>
+        <w:rPr>
+          <w:b/>
+          <w:bCs/>
+          <w:color w:val="000000"/>
+          <w:sz w:val="24"/>
+          <w:lang w:val="pt-PT"/>
+        </w:rPr>
+        <w:t>Sequência de acontecimentos:</w:t>
+      </w:r>
+      <w:r>
+        <w:rPr>
+          <w:color w:val="000000"/>
+          <w:sz w:val="24"/>
+          <w:lang w:val="pt-PT"/>
+        </w:rPr>
+        <w:t xml:space="preserve"> </w:t>
+      </w:r>
+      <w:r>
+        <w:rPr>
+          <w:color w:val="000000"/>
+          <w:sz w:val="24"/>
+          <w:lang w:val="pt-PT"/>
+        </w:rPr>
+        <w:t>4</w:t>
+      </w:r>
+      <w:r>
+        <w:rPr>
+          <w:color w:val="000000"/>
+          <w:sz w:val="24"/>
+          <w:lang w:val="pt-PT"/>
+        </w:rPr>
+        <w:t xml:space="preserve">) </w:t>
+      </w:r>
+      <w:proofErr w:type="spellStart"/>
+      <w:r>
+        <w:rPr>
+          <w:color w:val="000000"/>
+          <w:sz w:val="24"/>
+          <w:lang w:val="pt-PT"/>
+        </w:rPr>
+        <w:t>Administador</w:t>
+      </w:r>
+      <w:proofErr w:type="spellEnd"/>
+      <w:r>
+        <w:rPr>
+          <w:color w:val="000000"/>
+          <w:sz w:val="24"/>
+          <w:lang w:val="pt-PT"/>
+        </w:rPr>
+        <w:t xml:space="preserve"> escolhe o </w:t>
+      </w:r>
+      <w:r>
+        <w:rPr>
+          <w:color w:val="000000"/>
+          <w:sz w:val="24"/>
+          <w:lang w:val="pt-PT"/>
+        </w:rPr>
+        <w:t>género</w:t>
+      </w:r>
+      <w:r>
+        <w:rPr>
+          <w:color w:val="000000"/>
+          <w:sz w:val="24"/>
+          <w:lang w:val="pt-PT"/>
+        </w:rPr>
+        <w:t xml:space="preserve"> que desejar e efetua as alterações necessárias</w:t>
+      </w:r>
+    </w:p>
+    <w:p>
+      <w:pPr>
+        <w:pStyle w:val="PargrafodaLista"/>
+        <w:numPr>
+          <w:ilvl w:val="0"/>
+          <w:numId w:val="20"/>
+        </w:numPr>
+        <w:spacing w:before="120" w:after="120" w:line="360" w:lineRule="auto"/>
+        <w:jc w:val="both"/>
+        <w:rPr>
+          <w:color w:val="000000"/>
+          <w:sz w:val="24"/>
+          <w:lang w:val="pt-PT"/>
+        </w:rPr>
+      </w:pPr>
+      <w:r>
+        <w:rPr>
+          <w:b/>
+          <w:bCs/>
+          <w:color w:val="000000"/>
+          <w:sz w:val="24"/>
+          <w:lang w:val="pt-PT"/>
+        </w:rPr>
+        <w:t>Caminhos</w:t>
+      </w:r>
+      <w:r>
+        <w:rPr>
+          <w:color w:val="000000"/>
+          <w:sz w:val="24"/>
+          <w:lang w:val="pt-PT"/>
+        </w:rPr>
+        <w:t xml:space="preserve"> </w:t>
+      </w:r>
+      <w:r>
+        <w:rPr>
+          <w:b/>
+          <w:bCs/>
+          <w:color w:val="000000"/>
+          <w:sz w:val="24"/>
+          <w:lang w:val="pt-PT"/>
+        </w:rPr>
+        <w:t>Alternativos:</w:t>
+      </w:r>
+      <w:r>
+        <w:rPr>
+          <w:color w:val="000000"/>
+          <w:sz w:val="24"/>
+          <w:lang w:val="pt-PT"/>
+        </w:rPr>
+        <w:t xml:space="preserve"> N/A</w:t>
+      </w:r>
+    </w:p>
+    <w:p>
+      <w:pPr>
+        <w:pStyle w:val="PargrafodaLista"/>
+        <w:numPr>
+          <w:ilvl w:val="0"/>
+          <w:numId w:val="20"/>
+        </w:numPr>
+        <w:spacing w:before="120" w:after="120" w:line="360" w:lineRule="auto"/>
+        <w:jc w:val="both"/>
+        <w:rPr>
+          <w:color w:val="000000"/>
+          <w:sz w:val="24"/>
+          <w:lang w:val="pt-PT"/>
+        </w:rPr>
+      </w:pPr>
+      <w:r>
+        <w:rPr>
+          <w:b/>
+          <w:bCs/>
+          <w:color w:val="000000"/>
+          <w:sz w:val="24"/>
+          <w:lang w:val="pt-PT"/>
+        </w:rPr>
+        <w:t>Pós-Condições:</w:t>
+      </w:r>
+      <w:r>
+        <w:rPr>
+          <w:color w:val="000000"/>
+          <w:sz w:val="24"/>
+          <w:lang w:val="pt-PT"/>
+        </w:rPr>
+        <w:t xml:space="preserve"> N/A</w:t>
+      </w:r>
+    </w:p>
+    <w:p>
+      <w:pPr>
+        <w:spacing w:before="120" w:after="120" w:line="360" w:lineRule="auto"/>
+        <w:ind w:left="360"/>
+        <w:jc w:val="both"/>
+        <w:rPr>
+          <w:color w:val="000000"/>
+          <w:sz w:val="24"/>
+          <w:lang w:val="pt-PT"/>
+        </w:rPr>
+      </w:pPr>
+    </w:p>
+    <w:p>
+      <w:pPr>
+        <w:spacing w:before="120" w:after="120" w:line="360" w:lineRule="auto"/>
+        <w:ind w:left="360"/>
+        <w:jc w:val="both"/>
+        <w:rPr>
+          <w:color w:val="000000"/>
+          <w:sz w:val="24"/>
+          <w:lang w:val="pt-PT"/>
+        </w:rPr>
+      </w:pPr>
+    </w:p>
+    <w:p>
+      <w:pPr>
+        <w:spacing w:before="120" w:after="120" w:line="360" w:lineRule="auto"/>
+        <w:ind w:left="360"/>
+        <w:jc w:val="both"/>
+        <w:rPr>
+          <w:color w:val="000000"/>
+          <w:sz w:val="24"/>
+          <w:lang w:val="pt-PT"/>
+        </w:rPr>
+      </w:pPr>
+    </w:p>
+    <w:p>
+      <w:pPr>
+        <w:spacing w:before="120" w:after="120" w:line="360" w:lineRule="auto"/>
+        <w:ind w:left="360"/>
+        <w:jc w:val="both"/>
+        <w:rPr>
+          <w:color w:val="000000"/>
+          <w:sz w:val="24"/>
+          <w:lang w:val="pt-PT"/>
+        </w:rPr>
+      </w:pPr>
+    </w:p>
+    <w:p>
+      <w:pPr>
+        <w:spacing w:before="120" w:after="120" w:line="360" w:lineRule="auto"/>
+        <w:ind w:left="360"/>
+        <w:jc w:val="both"/>
+        <w:rPr>
+          <w:color w:val="000000"/>
+          <w:sz w:val="24"/>
+          <w:lang w:val="pt-PT"/>
+        </w:rPr>
+      </w:pPr>
+    </w:p>
+    <w:p>
+      <w:pPr>
+        <w:spacing w:before="120" w:after="120" w:line="360" w:lineRule="auto"/>
+        <w:ind w:left="360"/>
+        <w:jc w:val="both"/>
+        <w:rPr>
+          <w:color w:val="000000"/>
+          <w:sz w:val="24"/>
+          <w:lang w:val="pt-PT"/>
+        </w:rPr>
+      </w:pPr>
+      <w:bookmarkStart w:id="9" w:name="_GoBack"/>
+      <w:bookmarkEnd w:id="9"/>
+    </w:p>
+    <w:p>
+      <w:pPr>
+        <w:spacing w:before="120" w:after="120" w:line="360" w:lineRule="auto"/>
+        <w:jc w:val="both"/>
+        <w:rPr>
+          <w:color w:val="000000"/>
+          <w:sz w:val="24"/>
+          <w:lang w:val="pt-PT"/>
+        </w:rPr>
+      </w:pPr>
+      <w:r>
+        <w:rPr>
+          <w:b/>
+          <w:bCs/>
+          <w:color w:val="000000"/>
+          <w:sz w:val="24"/>
+          <w:lang w:val="pt-PT"/>
+        </w:rPr>
+        <w:lastRenderedPageBreak/>
+        <w:t xml:space="preserve">Gestão de </w:t>
+      </w:r>
+      <w:r>
+        <w:rPr>
+          <w:b/>
+          <w:bCs/>
+          <w:color w:val="000000"/>
+          <w:sz w:val="24"/>
+          <w:lang w:val="pt-PT"/>
+        </w:rPr>
+        <w:t>Bandas</w:t>
+      </w:r>
+      <w:r>
+        <w:rPr>
+          <w:b/>
+          <w:bCs/>
+          <w:color w:val="000000"/>
+          <w:sz w:val="24"/>
+          <w:lang w:val="pt-PT"/>
+        </w:rPr>
+        <w:t>:</w:t>
+      </w:r>
+      <w:r>
+        <w:rPr>
+          <w:color w:val="000000"/>
+          <w:sz w:val="24"/>
+          <w:lang w:val="pt-PT"/>
+        </w:rPr>
+        <w:t xml:space="preserve"> Administrador poderá criar, alterar e banir músicos.</w:t>
+      </w:r>
+    </w:p>
+    <w:p>
+      <w:pPr>
+        <w:pStyle w:val="PargrafodaLista"/>
+        <w:numPr>
+          <w:ilvl w:val="0"/>
+          <w:numId w:val="20"/>
+        </w:numPr>
+        <w:spacing w:before="120" w:after="120" w:line="360" w:lineRule="auto"/>
+        <w:jc w:val="both"/>
+        <w:rPr>
+          <w:color w:val="000000"/>
+          <w:sz w:val="24"/>
+          <w:lang w:val="pt-PT"/>
+        </w:rPr>
+      </w:pPr>
+      <w:r>
+        <w:rPr>
+          <w:b/>
+          <w:bCs/>
+          <w:color w:val="000000"/>
+          <w:sz w:val="24"/>
+          <w:lang w:val="pt-PT"/>
+        </w:rPr>
+        <w:t>Atores:</w:t>
+      </w:r>
+      <w:r>
+        <w:rPr>
+          <w:color w:val="000000"/>
+          <w:sz w:val="24"/>
+          <w:lang w:val="pt-PT"/>
+        </w:rPr>
+        <w:t xml:space="preserve"> Administrador</w:t>
+      </w:r>
+    </w:p>
+    <w:p>
+      <w:pPr>
+        <w:pStyle w:val="PargrafodaLista"/>
+        <w:numPr>
+          <w:ilvl w:val="0"/>
+          <w:numId w:val="20"/>
+        </w:numPr>
+        <w:spacing w:before="120" w:after="120" w:line="360" w:lineRule="auto"/>
+        <w:jc w:val="both"/>
+        <w:rPr>
+          <w:color w:val="000000"/>
+          <w:sz w:val="24"/>
+          <w:lang w:val="pt-PT"/>
+        </w:rPr>
+      </w:pPr>
+      <w:r>
+        <w:rPr>
+          <w:b/>
+          <w:bCs/>
+          <w:color w:val="000000"/>
+          <w:sz w:val="24"/>
+          <w:lang w:val="pt-PT"/>
+        </w:rPr>
+        <w:t>Pré-Condições:</w:t>
+      </w:r>
+      <w:r>
+        <w:rPr>
+          <w:color w:val="000000"/>
+          <w:sz w:val="24"/>
+          <w:lang w:val="pt-PT"/>
+        </w:rPr>
+        <w:t xml:space="preserve"> Efetuar o login no </w:t>
+      </w:r>
+      <w:proofErr w:type="spellStart"/>
+      <w:r>
+        <w:rPr>
+          <w:color w:val="000000"/>
+          <w:sz w:val="24"/>
+          <w:lang w:val="pt-PT"/>
+        </w:rPr>
+        <w:t>Backend</w:t>
+      </w:r>
+      <w:proofErr w:type="spellEnd"/>
+      <w:r>
+        <w:rPr>
+          <w:color w:val="000000"/>
+          <w:sz w:val="24"/>
+          <w:lang w:val="pt-PT"/>
+        </w:rPr>
+        <w:t>.</w:t>
+      </w:r>
+    </w:p>
+    <w:p>
+      <w:pPr>
+        <w:pStyle w:val="PargrafodaLista"/>
+        <w:numPr>
+          <w:ilvl w:val="0"/>
+          <w:numId w:val="20"/>
+        </w:numPr>
+        <w:spacing w:before="120" w:after="120" w:line="360" w:lineRule="auto"/>
+        <w:jc w:val="both"/>
+        <w:rPr>
+          <w:color w:val="000000"/>
+          <w:sz w:val="24"/>
+          <w:lang w:val="pt-PT"/>
+        </w:rPr>
+      </w:pPr>
+      <w:r>
+        <w:rPr>
+          <w:b/>
+          <w:bCs/>
+          <w:color w:val="000000"/>
+          <w:sz w:val="24"/>
+          <w:lang w:val="pt-PT"/>
+        </w:rPr>
+        <w:t>Sequência de acontecimentos:</w:t>
+      </w:r>
+      <w:r>
+        <w:rPr>
+          <w:color w:val="000000"/>
+          <w:sz w:val="24"/>
+          <w:lang w:val="pt-PT"/>
+        </w:rPr>
+        <w:t xml:space="preserve"> </w:t>
+      </w:r>
+      <w:r>
+        <w:rPr>
+          <w:color w:val="000000"/>
+          <w:sz w:val="24"/>
+          <w:lang w:val="pt-PT"/>
+        </w:rPr>
+        <w:t>5</w:t>
+      </w:r>
+      <w:r>
+        <w:rPr>
+          <w:color w:val="000000"/>
+          <w:sz w:val="24"/>
+          <w:lang w:val="pt-PT"/>
+        </w:rPr>
+        <w:t xml:space="preserve">) </w:t>
+      </w:r>
+      <w:proofErr w:type="spellStart"/>
+      <w:r>
+        <w:rPr>
+          <w:color w:val="000000"/>
+          <w:sz w:val="24"/>
+          <w:lang w:val="pt-PT"/>
+        </w:rPr>
+        <w:t>Administador</w:t>
+      </w:r>
+      <w:proofErr w:type="spellEnd"/>
+      <w:r>
+        <w:rPr>
+          <w:color w:val="000000"/>
+          <w:sz w:val="24"/>
+          <w:lang w:val="pt-PT"/>
+        </w:rPr>
+        <w:t xml:space="preserve"> escolhe </w:t>
+      </w:r>
+      <w:r>
+        <w:rPr>
+          <w:color w:val="000000"/>
+          <w:sz w:val="24"/>
+          <w:lang w:val="pt-PT"/>
+        </w:rPr>
+        <w:t xml:space="preserve">a banda </w:t>
+      </w:r>
+      <w:r>
+        <w:rPr>
+          <w:color w:val="000000"/>
+          <w:sz w:val="24"/>
+          <w:lang w:val="pt-PT"/>
+        </w:rPr>
+        <w:t>que desejar e efetua as alterações necessárias</w:t>
+      </w:r>
+    </w:p>
+    <w:p>
+      <w:pPr>
+        <w:pStyle w:val="PargrafodaLista"/>
+        <w:numPr>
+          <w:ilvl w:val="0"/>
+          <w:numId w:val="20"/>
+        </w:numPr>
+        <w:spacing w:before="120" w:after="120" w:line="360" w:lineRule="auto"/>
+        <w:jc w:val="both"/>
+        <w:rPr>
+          <w:color w:val="000000"/>
+          <w:sz w:val="24"/>
+          <w:lang w:val="pt-PT"/>
+        </w:rPr>
+      </w:pPr>
+      <w:r>
+        <w:rPr>
+          <w:b/>
+          <w:bCs/>
+          <w:color w:val="000000"/>
+          <w:sz w:val="24"/>
+          <w:lang w:val="pt-PT"/>
+        </w:rPr>
+        <w:t>Caminhos</w:t>
+      </w:r>
+      <w:r>
+        <w:rPr>
+          <w:color w:val="000000"/>
+          <w:sz w:val="24"/>
+          <w:lang w:val="pt-PT"/>
+        </w:rPr>
+        <w:t xml:space="preserve"> </w:t>
+      </w:r>
+      <w:r>
+        <w:rPr>
+          <w:b/>
+          <w:bCs/>
+          <w:color w:val="000000"/>
+          <w:sz w:val="24"/>
+          <w:lang w:val="pt-PT"/>
+        </w:rPr>
+        <w:t>Alternativos:</w:t>
+      </w:r>
+      <w:r>
+        <w:rPr>
+          <w:color w:val="000000"/>
+          <w:sz w:val="24"/>
+          <w:lang w:val="pt-PT"/>
+        </w:rPr>
+        <w:t xml:space="preserve"> N/A</w:t>
+      </w:r>
+    </w:p>
+    <w:p>
+      <w:pPr>
+        <w:pStyle w:val="PargrafodaLista"/>
+        <w:numPr>
+          <w:ilvl w:val="0"/>
+          <w:numId w:val="20"/>
+        </w:numPr>
+        <w:spacing w:before="120" w:after="120" w:line="360" w:lineRule="auto"/>
+        <w:jc w:val="both"/>
+        <w:rPr>
+          <w:color w:val="000000"/>
+          <w:sz w:val="24"/>
+          <w:lang w:val="pt-PT"/>
+        </w:rPr>
+      </w:pPr>
+      <w:r>
+        <w:rPr>
+          <w:b/>
+          <w:bCs/>
+          <w:color w:val="000000"/>
+          <w:sz w:val="24"/>
+          <w:lang w:val="pt-PT"/>
+        </w:rPr>
+        <w:t>Pós-Condições:</w:t>
+      </w:r>
+      <w:r>
+        <w:rPr>
+          <w:color w:val="000000"/>
+          <w:sz w:val="24"/>
+          <w:lang w:val="pt-PT"/>
+        </w:rPr>
+        <w:t xml:space="preserve"> N/A</w:t>
+      </w:r>
+    </w:p>
+    <w:p>
+      <w:pPr>
+        <w:spacing w:before="120" w:after="120" w:line="360" w:lineRule="auto"/>
+        <w:jc w:val="both"/>
+        <w:rPr>
+          <w:color w:val="000000"/>
+          <w:sz w:val="24"/>
+          <w:lang w:val="pt-PT"/>
+        </w:rPr>
+      </w:pPr>
+    </w:p>
+    <w:p>
+      <w:pPr>
+        <w:spacing w:before="120" w:after="120" w:line="360" w:lineRule="auto"/>
+        <w:jc w:val="both"/>
+        <w:rPr>
+          <w:color w:val="000000"/>
+          <w:sz w:val="24"/>
+          <w:lang w:val="pt-PT"/>
+        </w:rPr>
+      </w:pPr>
     </w:p>
     <w:p>
       <w:pPr>
@@ -9254,7 +10183,16 @@
           <w:sz w:val="24"/>
           <w:lang w:val="pt-PT"/>
         </w:rPr>
-        <w:t>Desenho de testes</w:t>
+        <w:t xml:space="preserve">Desenho de </w:t>
+      </w:r>
+      <w:proofErr w:type="gramStart"/>
+      <w:r>
+        <w:rPr>
+          <w:color w:val="000000"/>
+          <w:sz w:val="24"/>
+          <w:lang w:val="pt-PT"/>
+        </w:rPr>
+        <w:t>testes</w:t>
       </w:r>
       <w:r>
         <w:rPr>
@@ -9264,6 +10202,7 @@
         </w:rPr>
         <w:t xml:space="preserve"> ??????????????????????????????????????????</w:t>
       </w:r>
+      <w:proofErr w:type="gramEnd"/>
     </w:p>
     <w:p>
       <w:pPr>
@@ -10351,7 +11290,29 @@
           <w:szCs w:val="20"/>
           <w:lang w:val="pt-PT"/>
         </w:rPr>
-        <w:t>(continuação da notas de rodapé)</w:t>
+        <w:t xml:space="preserve">(continuação </w:t>
+      </w:r>
+      <w:proofErr w:type="gramStart"/>
+      <w:r>
+        <w:rPr>
+          <w:i/>
+          <w:iCs/>
+          <w:sz w:val="18"/>
+          <w:szCs w:val="20"/>
+          <w:lang w:val="pt-PT"/>
+        </w:rPr>
+        <w:t>da notas</w:t>
+      </w:r>
+      <w:proofErr w:type="gramEnd"/>
+      <w:r>
+        <w:rPr>
+          <w:i/>
+          <w:iCs/>
+          <w:sz w:val="18"/>
+          <w:szCs w:val="20"/>
+          <w:lang w:val="pt-PT"/>
+        </w:rPr>
+        <w:t xml:space="preserve"> de rodapé)</w:t>
       </w:r>
     </w:p>
   </w:footnote>
@@ -15865,7 +16826,7 @@
 </file>
 
 <file path=customXml/itemProps5.xml><?xml version="1.0" encoding="utf-8"?>
-<ds:datastoreItem xmlns:ds="http://schemas.openxmlformats.org/officeDocument/2006/customXml" ds:itemID="{4CE636FA-7DF6-439E-8776-32929BB3AA25}">
+<ds:datastoreItem xmlns:ds="http://schemas.openxmlformats.org/officeDocument/2006/customXml" ds:itemID="{732CBD3B-176B-40F7-A9D1-4BE508298143}">
   <ds:schemaRefs>
     <ds:schemaRef ds:uri="http://schemas.openxmlformats.org/officeDocument/2006/bibliography"/>
   </ds:schemaRefs>

</xml_diff>